<commit_message>
Images for Use Case 1 added
</commit_message>
<xml_diff>
--- a/Iteration 1/Iteration 1.docx
+++ b/Iteration 1/Iteration 1.docx
@@ -178,101 +178,154 @@
           <w:szCs w:val="24"/>
         </w:rPr>
       </w:pPr>
+    </w:p>
+    <w:tbl>
+      <w:tblPr>
+        <w:tblStyle w:val="TableGrid"/>
+        <w:tblW w:w="0" w:type="auto"/>
+        <w:tblLook w:val="04A0" w:firstRow="1" w:lastRow="0" w:firstColumn="1" w:lastColumn="0" w:noHBand="0" w:noVBand="1"/>
+      </w:tblPr>
+      <w:tblGrid>
+        <w:gridCol w:w="9350"/>
+      </w:tblGrid>
+      <w:tr>
+        <w:tc>
+          <w:tcPr>
+            <w:tcW w:w="9350" w:type="dxa"/>
+          </w:tcPr>
+          <w:p>
+            <w:pPr>
+              <w:rPr>
+                <w:rFonts w:ascii="Times New Roman" w:hAnsi="Times New Roman" w:cs="Times New Roman"/>
+                <w:sz w:val="24"/>
+                <w:szCs w:val="24"/>
+              </w:rPr>
+            </w:pPr>
+            <w:r>
+              <w:rPr>
+                <w:rFonts w:ascii="Times New Roman" w:hAnsi="Times New Roman" w:cs="Times New Roman"/>
+                <w:sz w:val="24"/>
+                <w:szCs w:val="24"/>
+              </w:rPr>
+              <w:t>REMOVE BEFORE SUBMISSION</w:t>
+            </w:r>
+            <w:r>
+              <w:rPr>
+                <w:rFonts w:ascii="Times New Roman" w:hAnsi="Times New Roman" w:cs="Times New Roman"/>
+                <w:sz w:val="24"/>
+                <w:szCs w:val="24"/>
+              </w:rPr>
+              <w:t xml:space="preserve">: </w:t>
+            </w:r>
+          </w:p>
+          <w:p>
+            <w:pPr>
+              <w:rPr>
+                <w:rFonts w:ascii="Times New Roman" w:hAnsi="Times New Roman" w:cs="Times New Roman"/>
+                <w:sz w:val="24"/>
+                <w:szCs w:val="24"/>
+              </w:rPr>
+            </w:pPr>
+            <w:r>
+              <w:rPr>
+                <w:rFonts w:ascii="Times New Roman" w:eastAsia="Times New Roman" w:hAnsi="Times New Roman" w:cs="Times New Roman"/>
+                <w:sz w:val="24"/>
+                <w:szCs w:val="24"/>
+              </w:rPr>
+              <w:t>Chris’ parts highlighted</w:t>
+            </w:r>
+          </w:p>
+          <w:p>
+            <w:pPr>
+              <w:rPr>
+                <w:rFonts w:ascii="Times New Roman" w:hAnsi="Times New Roman" w:cs="Times New Roman"/>
+                <w:sz w:val="24"/>
+                <w:szCs w:val="24"/>
+              </w:rPr>
+            </w:pPr>
+            <w:proofErr w:type="spellStart"/>
+            <w:r>
+              <w:rPr>
+                <w:rFonts w:ascii="Times New Roman" w:hAnsi="Times New Roman" w:cs="Times New Roman"/>
+                <w:sz w:val="24"/>
+                <w:szCs w:val="24"/>
+              </w:rPr>
+              <w:t>Hashim</w:t>
+            </w:r>
+            <w:proofErr w:type="spellEnd"/>
+            <w:r>
+              <w:rPr>
+                <w:rFonts w:ascii="Times New Roman" w:hAnsi="Times New Roman" w:cs="Times New Roman"/>
+                <w:sz w:val="24"/>
+                <w:szCs w:val="24"/>
+              </w:rPr>
+              <w:t xml:space="preserve"> will handle use case 3 – he will also handle an extra part the next time we have an odd number.</w:t>
+            </w:r>
+          </w:p>
+          <w:p>
+            <w:pPr>
+              <w:rPr>
+                <w:rFonts w:ascii="Times New Roman" w:hAnsi="Times New Roman" w:cs="Times New Roman"/>
+                <w:sz w:val="24"/>
+                <w:szCs w:val="24"/>
+              </w:rPr>
+            </w:pPr>
+            <w:r>
+              <w:rPr>
+                <w:rFonts w:ascii="Times New Roman" w:hAnsi="Times New Roman" w:cs="Times New Roman"/>
+                <w:sz w:val="24"/>
+                <w:szCs w:val="24"/>
+              </w:rPr>
+              <w:t>Each use case should start on a new page</w:t>
+            </w:r>
+          </w:p>
+          <w:p>
+            <w:pPr>
+              <w:rPr>
+                <w:rFonts w:ascii="Times New Roman" w:hAnsi="Times New Roman" w:cs="Times New Roman"/>
+                <w:sz w:val="24"/>
+                <w:szCs w:val="24"/>
+              </w:rPr>
+            </w:pPr>
+            <w:r>
+              <w:rPr>
+                <w:rFonts w:ascii="Times New Roman" w:hAnsi="Times New Roman" w:cs="Times New Roman"/>
+                <w:sz w:val="24"/>
+                <w:szCs w:val="24"/>
+              </w:rPr>
+              <w:t>Export to PDF to submit</w:t>
+            </w:r>
+          </w:p>
+          <w:p>
+            <w:pPr>
+              <w:rPr>
+                <w:rFonts w:ascii="Times New Roman" w:hAnsi="Times New Roman" w:cs="Times New Roman"/>
+                <w:sz w:val="24"/>
+                <w:szCs w:val="24"/>
+              </w:rPr>
+            </w:pPr>
+          </w:p>
+        </w:tc>
+      </w:tr>
+    </w:tbl>
+    <w:p>
+      <w:pPr>
+        <w:rPr>
+          <w:rFonts w:ascii="Times New Roman" w:hAnsi="Times New Roman" w:cs="Times New Roman"/>
+          <w:sz w:val="24"/>
+          <w:szCs w:val="24"/>
+        </w:rPr>
+      </w:pPr>
       <w:r>
         <w:rPr>
           <w:rFonts w:ascii="Times New Roman" w:hAnsi="Times New Roman" w:cs="Times New Roman"/>
           <w:sz w:val="24"/>
           <w:szCs w:val="24"/>
         </w:rPr>
-        <w:t>Note</w:t>
-      </w:r>
-      <w:r>
-        <w:rPr>
-          <w:rFonts w:ascii="Times New Roman" w:hAnsi="Times New Roman" w:cs="Times New Roman"/>
-          <w:sz w:val="24"/>
-          <w:szCs w:val="24"/>
-        </w:rPr>
-        <w:t>s</w:t>
-      </w:r>
-      <w:r>
-        <w:rPr>
-          <w:rFonts w:ascii="Times New Roman" w:hAnsi="Times New Roman" w:cs="Times New Roman"/>
-          <w:sz w:val="24"/>
-          <w:szCs w:val="24"/>
-        </w:rPr>
-        <w:t xml:space="preserve">: </w:t>
+        <w:br w:type="page"/>
       </w:r>
       <w:bookmarkStart w:id="0" w:name="_GoBack"/>
       <w:bookmarkEnd w:id="0"/>
-    </w:p>
-    <w:p>
-      <w:pPr>
-        <w:rPr>
-          <w:rFonts w:ascii="Times New Roman" w:hAnsi="Times New Roman" w:cs="Times New Roman"/>
-          <w:sz w:val="24"/>
-          <w:szCs w:val="24"/>
-        </w:rPr>
-      </w:pPr>
-      <w:r>
-        <w:rPr>
-          <w:rFonts w:ascii="Times New Roman" w:eastAsia="Times New Roman" w:hAnsi="Times New Roman" w:cs="Times New Roman"/>
-          <w:sz w:val="24"/>
-          <w:szCs w:val="24"/>
-        </w:rPr>
-        <w:t>Chris’</w:t>
-      </w:r>
-      <w:r>
-        <w:rPr>
-          <w:rFonts w:ascii="Times New Roman" w:eastAsia="Times New Roman" w:hAnsi="Times New Roman" w:cs="Times New Roman"/>
-          <w:sz w:val="24"/>
-          <w:szCs w:val="24"/>
-        </w:rPr>
-        <w:t xml:space="preserve"> parts highlighted</w:t>
-      </w:r>
-    </w:p>
-    <w:p>
-      <w:pPr>
-        <w:rPr>
-          <w:rFonts w:ascii="Times New Roman" w:hAnsi="Times New Roman" w:cs="Times New Roman"/>
-          <w:sz w:val="24"/>
-          <w:szCs w:val="24"/>
-        </w:rPr>
-      </w:pPr>
-      <w:proofErr w:type="spellStart"/>
-      <w:r>
-        <w:rPr>
-          <w:rFonts w:ascii="Times New Roman" w:hAnsi="Times New Roman" w:cs="Times New Roman"/>
-          <w:sz w:val="24"/>
-          <w:szCs w:val="24"/>
-        </w:rPr>
-        <w:t>Hashim</w:t>
-      </w:r>
-      <w:proofErr w:type="spellEnd"/>
-      <w:r>
-        <w:rPr>
-          <w:rFonts w:ascii="Times New Roman" w:hAnsi="Times New Roman" w:cs="Times New Roman"/>
-          <w:sz w:val="24"/>
-          <w:szCs w:val="24"/>
-        </w:rPr>
-        <w:t xml:space="preserve"> will handle use case 3 – he will also handle an extra part the next time we have an odd number.</w:t>
-      </w:r>
-    </w:p>
-    <w:p>
-      <w:pPr>
-        <w:rPr>
-          <w:rFonts w:ascii="Times New Roman" w:hAnsi="Times New Roman" w:cs="Times New Roman"/>
-          <w:sz w:val="24"/>
-          <w:szCs w:val="24"/>
-        </w:rPr>
-      </w:pPr>
-      <w:r>
-        <w:rPr>
-          <w:rFonts w:ascii="Times New Roman" w:hAnsi="Times New Roman" w:cs="Times New Roman"/>
-          <w:sz w:val="24"/>
-          <w:szCs w:val="24"/>
-        </w:rPr>
-        <w:br w:type="page"/>
-      </w:r>
     </w:p>
     <w:p>
       <w:pPr>
@@ -349,8 +402,8 @@
         <w:tblLook w:val="04A0" w:firstRow="1" w:lastRow="0" w:firstColumn="1" w:lastColumn="0" w:noHBand="0" w:noVBand="1"/>
       </w:tblPr>
       <w:tblGrid>
-        <w:gridCol w:w="4675"/>
-        <w:gridCol w:w="4675"/>
+        <w:gridCol w:w="4328"/>
+        <w:gridCol w:w="5022"/>
       </w:tblGrid>
       <w:tr>
         <w:tc>
@@ -387,6 +440,62 @@
                 <w:szCs w:val="24"/>
               </w:rPr>
             </w:pPr>
+            <w:r>
+              <w:rPr>
+                <w:rFonts w:ascii="Times New Roman" w:hAnsi="Times New Roman" w:cs="Times New Roman"/>
+                <w:noProof/>
+                <w:sz w:val="24"/>
+                <w:szCs w:val="24"/>
+              </w:rPr>
+              <w:drawing>
+                <wp:inline distT="0" distB="0" distL="0" distR="0">
+                  <wp:extent cx="2802577" cy="1754495"/>
+                  <wp:effectExtent l="0" t="0" r="0" b="0"/>
+                  <wp:docPr id="3" name="Picture 3" descr="C:\Users\Chris\AppData\Local\Microsoft\Windows\INetCache\Content.Word\Main Screen.png"/>
+                  <wp:cNvGraphicFramePr>
+                    <a:graphicFrameLocks xmlns:a="http://schemas.openxmlformats.org/drawingml/2006/main" noChangeAspect="1"/>
+                  </wp:cNvGraphicFramePr>
+                  <a:graphic xmlns:a="http://schemas.openxmlformats.org/drawingml/2006/main">
+                    <a:graphicData uri="http://schemas.openxmlformats.org/drawingml/2006/picture">
+                      <pic:pic xmlns:pic="http://schemas.openxmlformats.org/drawingml/2006/picture">
+                        <pic:nvPicPr>
+                          <pic:cNvPr id="0" name="Picture 3" descr="C:\Users\Chris\AppData\Local\Microsoft\Windows\INetCache\Content.Word\Main Screen.png"/>
+                          <pic:cNvPicPr>
+                            <a:picLocks noChangeAspect="1" noChangeArrowheads="1"/>
+                          </pic:cNvPicPr>
+                        </pic:nvPicPr>
+                        <pic:blipFill>
+                          <a:blip r:embed="rId7">
+                            <a:extLst>
+                              <a:ext uri="{28A0092B-C50C-407E-A947-70E740481C1C}">
+                                <a14:useLocalDpi xmlns:a14="http://schemas.microsoft.com/office/drawing/2010/main" val="0"/>
+                              </a:ext>
+                            </a:extLst>
+                          </a:blip>
+                          <a:srcRect/>
+                          <a:stretch>
+                            <a:fillRect/>
+                          </a:stretch>
+                        </pic:blipFill>
+                        <pic:spPr bwMode="auto">
+                          <a:xfrm>
+                            <a:off x="0" y="0"/>
+                            <a:ext cx="2854724" cy="1787141"/>
+                          </a:xfrm>
+                          <a:prstGeom prst="rect">
+                            <a:avLst/>
+                          </a:prstGeom>
+                          <a:noFill/>
+                          <a:ln>
+                            <a:noFill/>
+                          </a:ln>
+                        </pic:spPr>
+                      </pic:pic>
+                    </a:graphicData>
+                  </a:graphic>
+                </wp:inline>
+              </w:drawing>
+            </w:r>
           </w:p>
         </w:tc>
       </w:tr>
@@ -425,6 +534,62 @@
                 <w:szCs w:val="24"/>
               </w:rPr>
             </w:pPr>
+            <w:r>
+              <w:rPr>
+                <w:rFonts w:ascii="Times New Roman" w:hAnsi="Times New Roman" w:cs="Times New Roman"/>
+                <w:noProof/>
+                <w:sz w:val="24"/>
+                <w:szCs w:val="24"/>
+              </w:rPr>
+              <w:drawing>
+                <wp:inline distT="0" distB="0" distL="0" distR="0" wp14:anchorId="0C1941F2" wp14:editId="4003A64C">
+                  <wp:extent cx="2826422" cy="1769423"/>
+                  <wp:effectExtent l="0" t="0" r="0" b="2540"/>
+                  <wp:docPr id="4" name="Picture 4" descr="C:\Users\Chris\AppData\Local\Microsoft\Windows\INetCache\Content.Word\Main Screen Checkout Select.png"/>
+                  <wp:cNvGraphicFramePr>
+                    <a:graphicFrameLocks xmlns:a="http://schemas.openxmlformats.org/drawingml/2006/main" noChangeAspect="1"/>
+                  </wp:cNvGraphicFramePr>
+                  <a:graphic xmlns:a="http://schemas.openxmlformats.org/drawingml/2006/main">
+                    <a:graphicData uri="http://schemas.openxmlformats.org/drawingml/2006/picture">
+                      <pic:pic xmlns:pic="http://schemas.openxmlformats.org/drawingml/2006/picture">
+                        <pic:nvPicPr>
+                          <pic:cNvPr id="0" name="Picture 4" descr="C:\Users\Chris\AppData\Local\Microsoft\Windows\INetCache\Content.Word\Main Screen Checkout Select.png"/>
+                          <pic:cNvPicPr>
+                            <a:picLocks noChangeAspect="1" noChangeArrowheads="1"/>
+                          </pic:cNvPicPr>
+                        </pic:nvPicPr>
+                        <pic:blipFill>
+                          <a:blip r:embed="rId8">
+                            <a:extLst>
+                              <a:ext uri="{28A0092B-C50C-407E-A947-70E740481C1C}">
+                                <a14:useLocalDpi xmlns:a14="http://schemas.microsoft.com/office/drawing/2010/main" val="0"/>
+                              </a:ext>
+                            </a:extLst>
+                          </a:blip>
+                          <a:srcRect/>
+                          <a:stretch>
+                            <a:fillRect/>
+                          </a:stretch>
+                        </pic:blipFill>
+                        <pic:spPr bwMode="auto">
+                          <a:xfrm>
+                            <a:off x="0" y="0"/>
+                            <a:ext cx="2862038" cy="1791720"/>
+                          </a:xfrm>
+                          <a:prstGeom prst="rect">
+                            <a:avLst/>
+                          </a:prstGeom>
+                          <a:noFill/>
+                          <a:ln>
+                            <a:noFill/>
+                          </a:ln>
+                        </pic:spPr>
+                      </pic:pic>
+                    </a:graphicData>
+                  </a:graphic>
+                </wp:inline>
+              </w:drawing>
+            </w:r>
           </w:p>
         </w:tc>
       </w:tr>
@@ -463,6 +628,62 @@
                 <w:szCs w:val="24"/>
               </w:rPr>
             </w:pPr>
+            <w:r>
+              <w:rPr>
+                <w:rFonts w:ascii="Times New Roman" w:hAnsi="Times New Roman" w:cs="Times New Roman"/>
+                <w:noProof/>
+                <w:sz w:val="24"/>
+                <w:szCs w:val="24"/>
+              </w:rPr>
+              <w:drawing>
+                <wp:inline distT="0" distB="0" distL="0" distR="0" wp14:anchorId="47977111" wp14:editId="17D97BB6">
+                  <wp:extent cx="2826385" cy="1769400"/>
+                  <wp:effectExtent l="0" t="0" r="0" b="2540"/>
+                  <wp:docPr id="5" name="Picture 5" descr="C:\Users\Chris\AppData\Local\Microsoft\Windows\INetCache\Content.Word\Checkout Empty.png"/>
+                  <wp:cNvGraphicFramePr>
+                    <a:graphicFrameLocks xmlns:a="http://schemas.openxmlformats.org/drawingml/2006/main" noChangeAspect="1"/>
+                  </wp:cNvGraphicFramePr>
+                  <a:graphic xmlns:a="http://schemas.openxmlformats.org/drawingml/2006/main">
+                    <a:graphicData uri="http://schemas.openxmlformats.org/drawingml/2006/picture">
+                      <pic:pic xmlns:pic="http://schemas.openxmlformats.org/drawingml/2006/picture">
+                        <pic:nvPicPr>
+                          <pic:cNvPr id="0" name="Picture 5" descr="C:\Users\Chris\AppData\Local\Microsoft\Windows\INetCache\Content.Word\Checkout Empty.png"/>
+                          <pic:cNvPicPr>
+                            <a:picLocks noChangeAspect="1" noChangeArrowheads="1"/>
+                          </pic:cNvPicPr>
+                        </pic:nvPicPr>
+                        <pic:blipFill>
+                          <a:blip r:embed="rId9">
+                            <a:extLst>
+                              <a:ext uri="{28A0092B-C50C-407E-A947-70E740481C1C}">
+                                <a14:useLocalDpi xmlns:a14="http://schemas.microsoft.com/office/drawing/2010/main" val="0"/>
+                              </a:ext>
+                            </a:extLst>
+                          </a:blip>
+                          <a:srcRect/>
+                          <a:stretch>
+                            <a:fillRect/>
+                          </a:stretch>
+                        </pic:blipFill>
+                        <pic:spPr bwMode="auto">
+                          <a:xfrm>
+                            <a:off x="0" y="0"/>
+                            <a:ext cx="2854473" cy="1786984"/>
+                          </a:xfrm>
+                          <a:prstGeom prst="rect">
+                            <a:avLst/>
+                          </a:prstGeom>
+                          <a:noFill/>
+                          <a:ln>
+                            <a:noFill/>
+                          </a:ln>
+                        </pic:spPr>
+                      </pic:pic>
+                    </a:graphicData>
+                  </a:graphic>
+                </wp:inline>
+              </w:drawing>
+            </w:r>
           </w:p>
         </w:tc>
       </w:tr>
@@ -485,6 +706,7 @@
                 <w:sz w:val="24"/>
                 <w:szCs w:val="24"/>
               </w:rPr>
+              <w:lastRenderedPageBreak/>
               <w:t>Step 4: User scans the barcode of an item in the customer’s order</w:t>
             </w:r>
           </w:p>
@@ -501,6 +723,59 @@
                 <w:szCs w:val="24"/>
               </w:rPr>
             </w:pPr>
+            <w:r>
+              <w:rPr>
+                <w:noProof/>
+              </w:rPr>
+              <w:drawing>
+                <wp:inline distT="0" distB="0" distL="0" distR="0">
+                  <wp:extent cx="3051810" cy="2470150"/>
+                  <wp:effectExtent l="0" t="0" r="0" b="6350"/>
+                  <wp:docPr id="12" name="Picture 12" descr="C:\Users\Chris\AppData\Local\Microsoft\Windows\INetCache\Content.Word\Scan Barcode.jpg"/>
+                  <wp:cNvGraphicFramePr>
+                    <a:graphicFrameLocks xmlns:a="http://schemas.openxmlformats.org/drawingml/2006/main" noChangeAspect="1"/>
+                  </wp:cNvGraphicFramePr>
+                  <a:graphic xmlns:a="http://schemas.openxmlformats.org/drawingml/2006/main">
+                    <a:graphicData uri="http://schemas.openxmlformats.org/drawingml/2006/picture">
+                      <pic:pic xmlns:pic="http://schemas.openxmlformats.org/drawingml/2006/picture">
+                        <pic:nvPicPr>
+                          <pic:cNvPr id="0" name="Picture 13" descr="C:\Users\Chris\AppData\Local\Microsoft\Windows\INetCache\Content.Word\Scan Barcode.jpg"/>
+                          <pic:cNvPicPr>
+                            <a:picLocks noChangeAspect="1" noChangeArrowheads="1"/>
+                          </pic:cNvPicPr>
+                        </pic:nvPicPr>
+                        <pic:blipFill>
+                          <a:blip r:embed="rId10" cstate="print">
+                            <a:extLst>
+                              <a:ext uri="{28A0092B-C50C-407E-A947-70E740481C1C}">
+                                <a14:useLocalDpi xmlns:a14="http://schemas.microsoft.com/office/drawing/2010/main" val="0"/>
+                              </a:ext>
+                            </a:extLst>
+                          </a:blip>
+                          <a:srcRect/>
+                          <a:stretch>
+                            <a:fillRect/>
+                          </a:stretch>
+                        </pic:blipFill>
+                        <pic:spPr bwMode="auto">
+                          <a:xfrm>
+                            <a:off x="0" y="0"/>
+                            <a:ext cx="3051810" cy="2470150"/>
+                          </a:xfrm>
+                          <a:prstGeom prst="rect">
+                            <a:avLst/>
+                          </a:prstGeom>
+                          <a:noFill/>
+                          <a:ln>
+                            <a:noFill/>
+                          </a:ln>
+                        </pic:spPr>
+                      </pic:pic>
+                    </a:graphicData>
+                  </a:graphic>
+                </wp:inline>
+              </w:drawing>
+            </w:r>
           </w:p>
         </w:tc>
       </w:tr>
@@ -539,6 +814,62 @@
                 <w:szCs w:val="24"/>
               </w:rPr>
             </w:pPr>
+            <w:r>
+              <w:rPr>
+                <w:rFonts w:ascii="Times New Roman" w:hAnsi="Times New Roman" w:cs="Times New Roman"/>
+                <w:noProof/>
+                <w:sz w:val="24"/>
+                <w:szCs w:val="24"/>
+              </w:rPr>
+              <w:drawing>
+                <wp:inline distT="0" distB="0" distL="0" distR="0" wp14:anchorId="18218404" wp14:editId="58D24726">
+                  <wp:extent cx="2826385" cy="1769400"/>
+                  <wp:effectExtent l="0" t="0" r="0" b="2540"/>
+                  <wp:docPr id="6" name="Picture 6" descr="C:\Users\Chris\AppData\Local\Microsoft\Windows\INetCache\Content.Word\Checkout Single Item.png"/>
+                  <wp:cNvGraphicFramePr>
+                    <a:graphicFrameLocks xmlns:a="http://schemas.openxmlformats.org/drawingml/2006/main" noChangeAspect="1"/>
+                  </wp:cNvGraphicFramePr>
+                  <a:graphic xmlns:a="http://schemas.openxmlformats.org/drawingml/2006/main">
+                    <a:graphicData uri="http://schemas.openxmlformats.org/drawingml/2006/picture">
+                      <pic:pic xmlns:pic="http://schemas.openxmlformats.org/drawingml/2006/picture">
+                        <pic:nvPicPr>
+                          <pic:cNvPr id="0" name="Picture 6" descr="C:\Users\Chris\AppData\Local\Microsoft\Windows\INetCache\Content.Word\Checkout Single Item.png"/>
+                          <pic:cNvPicPr>
+                            <a:picLocks noChangeAspect="1" noChangeArrowheads="1"/>
+                          </pic:cNvPicPr>
+                        </pic:nvPicPr>
+                        <pic:blipFill>
+                          <a:blip r:embed="rId11">
+                            <a:extLst>
+                              <a:ext uri="{28A0092B-C50C-407E-A947-70E740481C1C}">
+                                <a14:useLocalDpi xmlns:a14="http://schemas.microsoft.com/office/drawing/2010/main" val="0"/>
+                              </a:ext>
+                            </a:extLst>
+                          </a:blip>
+                          <a:srcRect/>
+                          <a:stretch>
+                            <a:fillRect/>
+                          </a:stretch>
+                        </pic:blipFill>
+                        <pic:spPr bwMode="auto">
+                          <a:xfrm>
+                            <a:off x="0" y="0"/>
+                            <a:ext cx="2850070" cy="1784227"/>
+                          </a:xfrm>
+                          <a:prstGeom prst="rect">
+                            <a:avLst/>
+                          </a:prstGeom>
+                          <a:noFill/>
+                          <a:ln>
+                            <a:noFill/>
+                          </a:ln>
+                        </pic:spPr>
+                      </pic:pic>
+                    </a:graphicData>
+                  </a:graphic>
+                </wp:inline>
+              </w:drawing>
+            </w:r>
           </w:p>
         </w:tc>
       </w:tr>
@@ -609,6 +940,62 @@
                 <w:szCs w:val="24"/>
               </w:rPr>
             </w:pPr>
+            <w:r>
+              <w:rPr>
+                <w:rFonts w:ascii="Times New Roman" w:hAnsi="Times New Roman" w:cs="Times New Roman"/>
+                <w:noProof/>
+                <w:sz w:val="24"/>
+                <w:szCs w:val="24"/>
+              </w:rPr>
+              <w:drawing>
+                <wp:inline distT="0" distB="0" distL="0" distR="0" wp14:anchorId="28BBEDFA" wp14:editId="4CA557D3">
+                  <wp:extent cx="2826424" cy="1769424"/>
+                  <wp:effectExtent l="0" t="0" r="0" b="2540"/>
+                  <wp:docPr id="7" name="Picture 7" descr="C:\Users\Chris\AppData\Local\Microsoft\Windows\INetCache\Content.Word\Checkout Multi Item.png"/>
+                  <wp:cNvGraphicFramePr>
+                    <a:graphicFrameLocks xmlns:a="http://schemas.openxmlformats.org/drawingml/2006/main" noChangeAspect="1"/>
+                  </wp:cNvGraphicFramePr>
+                  <a:graphic xmlns:a="http://schemas.openxmlformats.org/drawingml/2006/main">
+                    <a:graphicData uri="http://schemas.openxmlformats.org/drawingml/2006/picture">
+                      <pic:pic xmlns:pic="http://schemas.openxmlformats.org/drawingml/2006/picture">
+                        <pic:nvPicPr>
+                          <pic:cNvPr id="0" name="Picture 7" descr="C:\Users\Chris\AppData\Local\Microsoft\Windows\INetCache\Content.Word\Checkout Multi Item.png"/>
+                          <pic:cNvPicPr>
+                            <a:picLocks noChangeAspect="1" noChangeArrowheads="1"/>
+                          </pic:cNvPicPr>
+                        </pic:nvPicPr>
+                        <pic:blipFill>
+                          <a:blip r:embed="rId12">
+                            <a:extLst>
+                              <a:ext uri="{28A0092B-C50C-407E-A947-70E740481C1C}">
+                                <a14:useLocalDpi xmlns:a14="http://schemas.microsoft.com/office/drawing/2010/main" val="0"/>
+                              </a:ext>
+                            </a:extLst>
+                          </a:blip>
+                          <a:srcRect/>
+                          <a:stretch>
+                            <a:fillRect/>
+                          </a:stretch>
+                        </pic:blipFill>
+                        <pic:spPr bwMode="auto">
+                          <a:xfrm>
+                            <a:off x="0" y="0"/>
+                            <a:ext cx="2860310" cy="1790638"/>
+                          </a:xfrm>
+                          <a:prstGeom prst="rect">
+                            <a:avLst/>
+                          </a:prstGeom>
+                          <a:noFill/>
+                          <a:ln>
+                            <a:noFill/>
+                          </a:ln>
+                        </pic:spPr>
+                      </pic:pic>
+                    </a:graphicData>
+                  </a:graphic>
+                </wp:inline>
+              </w:drawing>
+            </w:r>
           </w:p>
         </w:tc>
       </w:tr>
@@ -631,6 +1018,7 @@
                 <w:sz w:val="24"/>
                 <w:szCs w:val="24"/>
               </w:rPr>
+              <w:lastRenderedPageBreak/>
               <w:t xml:space="preserve">Step 7: The User presses </w:t>
             </w:r>
             <w:r>
@@ -671,6 +1059,62 @@
                 <w:szCs w:val="24"/>
               </w:rPr>
             </w:pPr>
+            <w:r>
+              <w:rPr>
+                <w:rFonts w:ascii="Times New Roman" w:hAnsi="Times New Roman" w:cs="Times New Roman"/>
+                <w:noProof/>
+                <w:sz w:val="24"/>
+                <w:szCs w:val="24"/>
+              </w:rPr>
+              <w:drawing>
+                <wp:inline distT="0" distB="0" distL="0" distR="0" wp14:anchorId="31E84285" wp14:editId="364CC48E">
+                  <wp:extent cx="2826385" cy="1769402"/>
+                  <wp:effectExtent l="0" t="0" r="0" b="2540"/>
+                  <wp:docPr id="8" name="Picture 8" descr="C:\Users\Chris\AppData\Local\Microsoft\Windows\INetCache\Content.Word\Checkout Done Select.png"/>
+                  <wp:cNvGraphicFramePr>
+                    <a:graphicFrameLocks xmlns:a="http://schemas.openxmlformats.org/drawingml/2006/main" noChangeAspect="1"/>
+                  </wp:cNvGraphicFramePr>
+                  <a:graphic xmlns:a="http://schemas.openxmlformats.org/drawingml/2006/main">
+                    <a:graphicData uri="http://schemas.openxmlformats.org/drawingml/2006/picture">
+                      <pic:pic xmlns:pic="http://schemas.openxmlformats.org/drawingml/2006/picture">
+                        <pic:nvPicPr>
+                          <pic:cNvPr id="0" name="Picture 8" descr="C:\Users\Chris\AppData\Local\Microsoft\Windows\INetCache\Content.Word\Checkout Done Select.png"/>
+                          <pic:cNvPicPr>
+                            <a:picLocks noChangeAspect="1" noChangeArrowheads="1"/>
+                          </pic:cNvPicPr>
+                        </pic:nvPicPr>
+                        <pic:blipFill>
+                          <a:blip r:embed="rId13">
+                            <a:extLst>
+                              <a:ext uri="{28A0092B-C50C-407E-A947-70E740481C1C}">
+                                <a14:useLocalDpi xmlns:a14="http://schemas.microsoft.com/office/drawing/2010/main" val="0"/>
+                              </a:ext>
+                            </a:extLst>
+                          </a:blip>
+                          <a:srcRect/>
+                          <a:stretch>
+                            <a:fillRect/>
+                          </a:stretch>
+                        </pic:blipFill>
+                        <pic:spPr bwMode="auto">
+                          <a:xfrm>
+                            <a:off x="0" y="0"/>
+                            <a:ext cx="2868933" cy="1796038"/>
+                          </a:xfrm>
+                          <a:prstGeom prst="rect">
+                            <a:avLst/>
+                          </a:prstGeom>
+                          <a:noFill/>
+                          <a:ln>
+                            <a:noFill/>
+                          </a:ln>
+                        </pic:spPr>
+                      </pic:pic>
+                    </a:graphicData>
+                  </a:graphic>
+                </wp:inline>
+              </w:drawing>
+            </w:r>
           </w:p>
         </w:tc>
       </w:tr>
@@ -709,6 +1153,59 @@
                 <w:szCs w:val="24"/>
               </w:rPr>
             </w:pPr>
+            <w:r>
+              <w:rPr>
+                <w:noProof/>
+              </w:rPr>
+              <w:drawing>
+                <wp:inline distT="0" distB="0" distL="0" distR="0">
+                  <wp:extent cx="2837793" cy="1775617"/>
+                  <wp:effectExtent l="0" t="0" r="1270" b="0"/>
+                  <wp:docPr id="9" name="Picture 9" descr="C:\Users\Chris\AppData\Local\Microsoft\Windows\INetCache\Content.Word\Checkout Cash Credit.png"/>
+                  <wp:cNvGraphicFramePr>
+                    <a:graphicFrameLocks xmlns:a="http://schemas.openxmlformats.org/drawingml/2006/main" noChangeAspect="1"/>
+                  </wp:cNvGraphicFramePr>
+                  <a:graphic xmlns:a="http://schemas.openxmlformats.org/drawingml/2006/main">
+                    <a:graphicData uri="http://schemas.openxmlformats.org/drawingml/2006/picture">
+                      <pic:pic xmlns:pic="http://schemas.openxmlformats.org/drawingml/2006/picture">
+                        <pic:nvPicPr>
+                          <pic:cNvPr id="0" name="Picture 9" descr="C:\Users\Chris\AppData\Local\Microsoft\Windows\INetCache\Content.Word\Checkout Cash Credit.png"/>
+                          <pic:cNvPicPr>
+                            <a:picLocks noChangeAspect="1" noChangeArrowheads="1"/>
+                          </pic:cNvPicPr>
+                        </pic:nvPicPr>
+                        <pic:blipFill>
+                          <a:blip r:embed="rId14">
+                            <a:extLst>
+                              <a:ext uri="{28A0092B-C50C-407E-A947-70E740481C1C}">
+                                <a14:useLocalDpi xmlns:a14="http://schemas.microsoft.com/office/drawing/2010/main" val="0"/>
+                              </a:ext>
+                            </a:extLst>
+                          </a:blip>
+                          <a:srcRect/>
+                          <a:stretch>
+                            <a:fillRect/>
+                          </a:stretch>
+                        </pic:blipFill>
+                        <pic:spPr bwMode="auto">
+                          <a:xfrm>
+                            <a:off x="0" y="0"/>
+                            <a:ext cx="2883786" cy="1804395"/>
+                          </a:xfrm>
+                          <a:prstGeom prst="rect">
+                            <a:avLst/>
+                          </a:prstGeom>
+                          <a:noFill/>
+                          <a:ln>
+                            <a:noFill/>
+                          </a:ln>
+                        </pic:spPr>
+                      </pic:pic>
+                    </a:graphicData>
+                  </a:graphic>
+                </wp:inline>
+              </w:drawing>
+            </w:r>
           </w:p>
         </w:tc>
       </w:tr>
@@ -747,6 +1244,59 @@
                 <w:szCs w:val="24"/>
               </w:rPr>
             </w:pPr>
+            <w:r>
+              <w:rPr>
+                <w:noProof/>
+              </w:rPr>
+              <w:drawing>
+                <wp:inline distT="0" distB="0" distL="0" distR="0" wp14:anchorId="75697918" wp14:editId="6A57732B">
+                  <wp:extent cx="2837180" cy="1980352"/>
+                  <wp:effectExtent l="0" t="0" r="0" b="0"/>
+                  <wp:docPr id="10" name="Picture 10" descr="C:\Users\Chris\AppData\Local\Microsoft\Windows\INetCache\Content.Word\PayTerminal.png"/>
+                  <wp:cNvGraphicFramePr>
+                    <a:graphicFrameLocks xmlns:a="http://schemas.openxmlformats.org/drawingml/2006/main" noChangeAspect="1"/>
+                  </wp:cNvGraphicFramePr>
+                  <a:graphic xmlns:a="http://schemas.openxmlformats.org/drawingml/2006/main">
+                    <a:graphicData uri="http://schemas.openxmlformats.org/drawingml/2006/picture">
+                      <pic:pic xmlns:pic="http://schemas.openxmlformats.org/drawingml/2006/picture">
+                        <pic:nvPicPr>
+                          <pic:cNvPr id="0" name="Picture 11" descr="C:\Users\Chris\AppData\Local\Microsoft\Windows\INetCache\Content.Word\PayTerminal.png"/>
+                          <pic:cNvPicPr>
+                            <a:picLocks noChangeAspect="1" noChangeArrowheads="1"/>
+                          </pic:cNvPicPr>
+                        </pic:nvPicPr>
+                        <pic:blipFill>
+                          <a:blip r:embed="rId15" cstate="print">
+                            <a:extLst>
+                              <a:ext uri="{28A0092B-C50C-407E-A947-70E740481C1C}">
+                                <a14:useLocalDpi xmlns:a14="http://schemas.microsoft.com/office/drawing/2010/main" val="0"/>
+                              </a:ext>
+                            </a:extLst>
+                          </a:blip>
+                          <a:srcRect/>
+                          <a:stretch>
+                            <a:fillRect/>
+                          </a:stretch>
+                        </pic:blipFill>
+                        <pic:spPr bwMode="auto">
+                          <a:xfrm>
+                            <a:off x="0" y="0"/>
+                            <a:ext cx="2863167" cy="1998491"/>
+                          </a:xfrm>
+                          <a:prstGeom prst="rect">
+                            <a:avLst/>
+                          </a:prstGeom>
+                          <a:noFill/>
+                          <a:ln>
+                            <a:noFill/>
+                          </a:ln>
+                        </pic:spPr>
+                      </pic:pic>
+                    </a:graphicData>
+                  </a:graphic>
+                </wp:inline>
+              </w:drawing>
+            </w:r>
           </w:p>
         </w:tc>
       </w:tr>
@@ -779,12 +1329,66 @@
           </w:tcPr>
           <w:p>
             <w:pPr>
-              <w:rPr>
-                <w:rFonts w:ascii="Times New Roman" w:hAnsi="Times New Roman" w:cs="Times New Roman"/>
-                <w:sz w:val="24"/>
-                <w:szCs w:val="24"/>
-              </w:rPr>
-            </w:pPr>
+              <w:jc w:val="center"/>
+              <w:rPr>
+                <w:rFonts w:ascii="Times New Roman" w:hAnsi="Times New Roman" w:cs="Times New Roman"/>
+                <w:sz w:val="24"/>
+                <w:szCs w:val="24"/>
+              </w:rPr>
+            </w:pPr>
+            <w:r>
+              <w:rPr>
+                <w:noProof/>
+              </w:rPr>
+              <w:drawing>
+                <wp:inline distT="0" distB="0" distL="0" distR="0" wp14:anchorId="38505640" wp14:editId="7D09A246">
+                  <wp:extent cx="1781299" cy="1781299"/>
+                  <wp:effectExtent l="0" t="0" r="9525" b="9525"/>
+                  <wp:docPr id="11" name="Picture 11" descr="C:\Users\Chris\AppData\Local\Microsoft\Windows\INetCache\Content.Word\Receipt.png"/>
+                  <wp:cNvGraphicFramePr>
+                    <a:graphicFrameLocks xmlns:a="http://schemas.openxmlformats.org/drawingml/2006/main" noChangeAspect="1"/>
+                  </wp:cNvGraphicFramePr>
+                  <a:graphic xmlns:a="http://schemas.openxmlformats.org/drawingml/2006/main">
+                    <a:graphicData uri="http://schemas.openxmlformats.org/drawingml/2006/picture">
+                      <pic:pic xmlns:pic="http://schemas.openxmlformats.org/drawingml/2006/picture">
+                        <pic:nvPicPr>
+                          <pic:cNvPr id="0" name="Picture 12" descr="C:\Users\Chris\AppData\Local\Microsoft\Windows\INetCache\Content.Word\Receipt.png"/>
+                          <pic:cNvPicPr>
+                            <a:picLocks noChangeAspect="1" noChangeArrowheads="1"/>
+                          </pic:cNvPicPr>
+                        </pic:nvPicPr>
+                        <pic:blipFill>
+                          <a:blip r:embed="rId16" cstate="print">
+                            <a:extLst>
+                              <a:ext uri="{28A0092B-C50C-407E-A947-70E740481C1C}">
+                                <a14:useLocalDpi xmlns:a14="http://schemas.microsoft.com/office/drawing/2010/main" val="0"/>
+                              </a:ext>
+                            </a:extLst>
+                          </a:blip>
+                          <a:srcRect/>
+                          <a:stretch>
+                            <a:fillRect/>
+                          </a:stretch>
+                        </pic:blipFill>
+                        <pic:spPr bwMode="auto">
+                          <a:xfrm>
+                            <a:off x="0" y="0"/>
+                            <a:ext cx="1829374" cy="1829374"/>
+                          </a:xfrm>
+                          <a:prstGeom prst="rect">
+                            <a:avLst/>
+                          </a:prstGeom>
+                          <a:noFill/>
+                          <a:ln>
+                            <a:noFill/>
+                          </a:ln>
+                        </pic:spPr>
+                      </pic:pic>
+                    </a:graphicData>
+                  </a:graphic>
+                </wp:inline>
+              </w:drawing>
+            </w:r>
           </w:p>
         </w:tc>
       </w:tr>
@@ -814,15 +1418,6 @@
         </w:rPr>
         <w:br w:type="page"/>
       </w:r>
-    </w:p>
-    <w:p>
-      <w:pPr>
-        <w:rPr>
-          <w:rFonts w:ascii="Times New Roman" w:hAnsi="Times New Roman" w:cs="Times New Roman"/>
-          <w:sz w:val="24"/>
-          <w:szCs w:val="24"/>
-        </w:rPr>
-      </w:pPr>
       <w:r>
         <w:rPr>
           <w:rFonts w:ascii="Times New Roman" w:hAnsi="Times New Roman" w:cs="Times New Roman"/>
@@ -1125,7 +1720,7 @@
       </w:pPr>
     </w:p>
     <w:sectPr>
-      <w:headerReference w:type="default" r:id="rId7"/>
+      <w:headerReference w:type="default" r:id="rId17"/>
       <w:pgSz w:w="12240" w:h="15840"/>
       <w:pgMar w:top="1440" w:right="1440" w:bottom="1440" w:left="1440" w:header="720" w:footer="720" w:gutter="0"/>
       <w:cols w:space="720"/>

</xml_diff>

<commit_message>
Added Images for Use Case 2
</commit_message>
<xml_diff>
--- a/Iteration 1/Iteration 1.docx
+++ b/Iteration 1/Iteration 1.docx
@@ -197,25 +197,29 @@
             <w:pPr>
               <w:rPr>
                 <w:rFonts w:ascii="Times New Roman" w:hAnsi="Times New Roman" w:cs="Times New Roman"/>
-                <w:sz w:val="24"/>
-                <w:szCs w:val="24"/>
-              </w:rPr>
-            </w:pPr>
-            <w:r>
-              <w:rPr>
-                <w:rFonts w:ascii="Times New Roman" w:hAnsi="Times New Roman" w:cs="Times New Roman"/>
-                <w:sz w:val="24"/>
-                <w:szCs w:val="24"/>
-              </w:rPr>
-              <w:t>REMOVE BEFORE SUBMISSION</w:t>
-            </w:r>
-            <w:r>
-              <w:rPr>
-                <w:rFonts w:ascii="Times New Roman" w:hAnsi="Times New Roman" w:cs="Times New Roman"/>
-                <w:sz w:val="24"/>
-                <w:szCs w:val="24"/>
-              </w:rPr>
-              <w:t xml:space="preserve">: </w:t>
+                <w:color w:val="FF0000"/>
+                <w:sz w:val="24"/>
+                <w:szCs w:val="24"/>
+              </w:rPr>
+            </w:pPr>
+            <w:r>
+              <w:rPr>
+                <w:rFonts w:ascii="Times New Roman" w:hAnsi="Times New Roman" w:cs="Times New Roman"/>
+                <w:color w:val="FF0000"/>
+                <w:sz w:val="24"/>
+                <w:szCs w:val="24"/>
+                <w:highlight w:val="yellow"/>
+              </w:rPr>
+              <w:t>REMOVE BEFORE SUBMISSION:</w:t>
+            </w:r>
+            <w:r>
+              <w:rPr>
+                <w:rFonts w:ascii="Times New Roman" w:hAnsi="Times New Roman" w:cs="Times New Roman"/>
+                <w:color w:val="FF0000"/>
+                <w:sz w:val="24"/>
+                <w:szCs w:val="24"/>
+              </w:rPr>
+              <w:t xml:space="preserve"> </w:t>
             </w:r>
           </w:p>
           <w:p>
@@ -324,8 +328,6 @@
         </w:rPr>
         <w:br w:type="page"/>
       </w:r>
-      <w:bookmarkStart w:id="0" w:name="_GoBack"/>
-      <w:bookmarkEnd w:id="0"/>
     </w:p>
     <w:p>
       <w:pPr>
@@ -1507,6 +1509,59 @@
                 <w:szCs w:val="24"/>
               </w:rPr>
             </w:pPr>
+            <w:r>
+              <w:rPr>
+                <w:noProof/>
+              </w:rPr>
+              <w:drawing>
+                <wp:inline distT="0" distB="0" distL="0" distR="0">
+                  <wp:extent cx="2814650" cy="1761137"/>
+                  <wp:effectExtent l="0" t="0" r="5080" b="0"/>
+                  <wp:docPr id="14" name="Picture 14" descr="C:\Users\Chris\AppData\Local\Microsoft\Windows\INetCache\Content.Word\Main Screen.png"/>
+                  <wp:cNvGraphicFramePr>
+                    <a:graphicFrameLocks xmlns:a="http://schemas.openxmlformats.org/drawingml/2006/main" noChangeAspect="1"/>
+                  </wp:cNvGraphicFramePr>
+                  <a:graphic xmlns:a="http://schemas.openxmlformats.org/drawingml/2006/main">
+                    <a:graphicData uri="http://schemas.openxmlformats.org/drawingml/2006/picture">
+                      <pic:pic xmlns:pic="http://schemas.openxmlformats.org/drawingml/2006/picture">
+                        <pic:nvPicPr>
+                          <pic:cNvPr id="0" name="Picture 16" descr="C:\Users\Chris\AppData\Local\Microsoft\Windows\INetCache\Content.Word\Main Screen.png"/>
+                          <pic:cNvPicPr>
+                            <a:picLocks noChangeAspect="1" noChangeArrowheads="1"/>
+                          </pic:cNvPicPr>
+                        </pic:nvPicPr>
+                        <pic:blipFill>
+                          <a:blip r:embed="rId7">
+                            <a:extLst>
+                              <a:ext uri="{28A0092B-C50C-407E-A947-70E740481C1C}">
+                                <a14:useLocalDpi xmlns:a14="http://schemas.microsoft.com/office/drawing/2010/main" val="0"/>
+                              </a:ext>
+                            </a:extLst>
+                          </a:blip>
+                          <a:srcRect/>
+                          <a:stretch>
+                            <a:fillRect/>
+                          </a:stretch>
+                        </pic:blipFill>
+                        <pic:spPr bwMode="auto">
+                          <a:xfrm>
+                            <a:off x="0" y="0"/>
+                            <a:ext cx="2867540" cy="1794230"/>
+                          </a:xfrm>
+                          <a:prstGeom prst="rect">
+                            <a:avLst/>
+                          </a:prstGeom>
+                          <a:noFill/>
+                          <a:ln>
+                            <a:noFill/>
+                          </a:ln>
+                        </pic:spPr>
+                      </pic:pic>
+                    </a:graphicData>
+                  </a:graphic>
+                </wp:inline>
+              </w:drawing>
+            </w:r>
           </w:p>
         </w:tc>
       </w:tr>
@@ -1529,22 +1584,83 @@
                 <w:sz w:val="24"/>
                 <w:szCs w:val="24"/>
               </w:rPr>
-              <w:t>Step 2: User presses ‘Add an Item’</w:t>
-            </w:r>
-          </w:p>
-        </w:tc>
-        <w:tc>
-          <w:tcPr>
-            <w:tcW w:w="4675" w:type="dxa"/>
-          </w:tcPr>
-          <w:p>
-            <w:pPr>
-              <w:rPr>
-                <w:rFonts w:ascii="Times New Roman" w:hAnsi="Times New Roman" w:cs="Times New Roman"/>
-                <w:sz w:val="24"/>
-                <w:szCs w:val="24"/>
-              </w:rPr>
-            </w:pPr>
+              <w:t xml:space="preserve">Step 2: User presses ‘Add </w:t>
+            </w:r>
+            <w:r>
+              <w:rPr>
+                <w:rFonts w:ascii="Times New Roman" w:hAnsi="Times New Roman" w:cs="Times New Roman"/>
+                <w:sz w:val="24"/>
+                <w:szCs w:val="24"/>
+              </w:rPr>
+              <w:t>Product’</w:t>
+            </w:r>
+          </w:p>
+        </w:tc>
+        <w:tc>
+          <w:tcPr>
+            <w:tcW w:w="4675" w:type="dxa"/>
+          </w:tcPr>
+          <w:p>
+            <w:pPr>
+              <w:rPr>
+                <w:rFonts w:ascii="Times New Roman" w:hAnsi="Times New Roman" w:cs="Times New Roman"/>
+                <w:sz w:val="24"/>
+                <w:szCs w:val="24"/>
+              </w:rPr>
+            </w:pPr>
+            <w:r>
+              <w:rPr>
+                <w:noProof/>
+              </w:rPr>
+              <w:drawing>
+                <wp:inline distT="0" distB="0" distL="0" distR="0">
+                  <wp:extent cx="2770799" cy="1733699"/>
+                  <wp:effectExtent l="0" t="0" r="0" b="0"/>
+                  <wp:docPr id="15" name="Picture 15" descr="C:\Users\Chris\AppData\Local\Microsoft\Windows\INetCache\Content.Word\Main Screen Add Select.png"/>
+                  <wp:cNvGraphicFramePr>
+                    <a:graphicFrameLocks xmlns:a="http://schemas.openxmlformats.org/drawingml/2006/main" noChangeAspect="1"/>
+                  </wp:cNvGraphicFramePr>
+                  <a:graphic xmlns:a="http://schemas.openxmlformats.org/drawingml/2006/main">
+                    <a:graphicData uri="http://schemas.openxmlformats.org/drawingml/2006/picture">
+                      <pic:pic xmlns:pic="http://schemas.openxmlformats.org/drawingml/2006/picture">
+                        <pic:nvPicPr>
+                          <pic:cNvPr id="0" name="Picture 18" descr="C:\Users\Chris\AppData\Local\Microsoft\Windows\INetCache\Content.Word\Main Screen Add Select.png"/>
+                          <pic:cNvPicPr>
+                            <a:picLocks noChangeAspect="1" noChangeArrowheads="1"/>
+                          </pic:cNvPicPr>
+                        </pic:nvPicPr>
+                        <pic:blipFill>
+                          <a:blip r:embed="rId17">
+                            <a:extLst>
+                              <a:ext uri="{28A0092B-C50C-407E-A947-70E740481C1C}">
+                                <a14:useLocalDpi xmlns:a14="http://schemas.microsoft.com/office/drawing/2010/main" val="0"/>
+                              </a:ext>
+                            </a:extLst>
+                          </a:blip>
+                          <a:srcRect/>
+                          <a:stretch>
+                            <a:fillRect/>
+                          </a:stretch>
+                        </pic:blipFill>
+                        <pic:spPr bwMode="auto">
+                          <a:xfrm>
+                            <a:off x="0" y="0"/>
+                            <a:ext cx="2799565" cy="1751698"/>
+                          </a:xfrm>
+                          <a:prstGeom prst="rect">
+                            <a:avLst/>
+                          </a:prstGeom>
+                          <a:noFill/>
+                          <a:ln>
+                            <a:noFill/>
+                          </a:ln>
+                        </pic:spPr>
+                      </pic:pic>
+                    </a:graphicData>
+                  </a:graphic>
+                </wp:inline>
+              </w:drawing>
+            </w:r>
           </w:p>
         </w:tc>
       </w:tr>
@@ -1583,6 +1699,59 @@
                 <w:szCs w:val="24"/>
               </w:rPr>
             </w:pPr>
+            <w:r>
+              <w:rPr>
+                <w:noProof/>
+              </w:rPr>
+              <w:drawing>
+                <wp:inline distT="0" distB="0" distL="0" distR="0">
+                  <wp:extent cx="2790899" cy="1746275"/>
+                  <wp:effectExtent l="0" t="0" r="9525" b="6350"/>
+                  <wp:docPr id="17" name="Picture 17" descr="C:\Users\Chris\AppData\Local\Microsoft\Windows\INetCache\Content.Word\New Product.png"/>
+                  <wp:cNvGraphicFramePr>
+                    <a:graphicFrameLocks xmlns:a="http://schemas.openxmlformats.org/drawingml/2006/main" noChangeAspect="1"/>
+                  </wp:cNvGraphicFramePr>
+                  <a:graphic xmlns:a="http://schemas.openxmlformats.org/drawingml/2006/main">
+                    <a:graphicData uri="http://schemas.openxmlformats.org/drawingml/2006/picture">
+                      <pic:pic xmlns:pic="http://schemas.openxmlformats.org/drawingml/2006/picture">
+                        <pic:nvPicPr>
+                          <pic:cNvPr id="0" name="Picture 22" descr="C:\Users\Chris\AppData\Local\Microsoft\Windows\INetCache\Content.Word\New Product.png"/>
+                          <pic:cNvPicPr>
+                            <a:picLocks noChangeAspect="1" noChangeArrowheads="1"/>
+                          </pic:cNvPicPr>
+                        </pic:nvPicPr>
+                        <pic:blipFill>
+                          <a:blip r:embed="rId18">
+                            <a:extLst>
+                              <a:ext uri="{28A0092B-C50C-407E-A947-70E740481C1C}">
+                                <a14:useLocalDpi xmlns:a14="http://schemas.microsoft.com/office/drawing/2010/main" val="0"/>
+                              </a:ext>
+                            </a:extLst>
+                          </a:blip>
+                          <a:srcRect/>
+                          <a:stretch>
+                            <a:fillRect/>
+                          </a:stretch>
+                        </pic:blipFill>
+                        <pic:spPr bwMode="auto">
+                          <a:xfrm>
+                            <a:off x="0" y="0"/>
+                            <a:ext cx="2813710" cy="1760548"/>
+                          </a:xfrm>
+                          <a:prstGeom prst="rect">
+                            <a:avLst/>
+                          </a:prstGeom>
+                          <a:noFill/>
+                          <a:ln>
+                            <a:noFill/>
+                          </a:ln>
+                        </pic:spPr>
+                      </pic:pic>
+                    </a:graphicData>
+                  </a:graphic>
+                </wp:inline>
+              </w:drawing>
+            </w:r>
           </w:p>
         </w:tc>
       </w:tr>
@@ -1605,6 +1774,7 @@
                 <w:sz w:val="24"/>
                 <w:szCs w:val="24"/>
               </w:rPr>
+              <w:lastRenderedPageBreak/>
               <w:t>Step 4: User enters all relevant information on the new product</w:t>
             </w:r>
           </w:p>
@@ -1621,6 +1791,59 @@
                 <w:szCs w:val="24"/>
               </w:rPr>
             </w:pPr>
+            <w:r>
+              <w:rPr>
+                <w:noProof/>
+              </w:rPr>
+              <w:drawing>
+                <wp:inline distT="0" distB="0" distL="0" distR="0" wp14:anchorId="3F59C3B1" wp14:editId="71B54500">
+                  <wp:extent cx="2814650" cy="1761137"/>
+                  <wp:effectExtent l="0" t="0" r="5080" b="0"/>
+                  <wp:docPr id="16" name="Picture 16" descr="C:\Users\Chris\AppData\Local\Microsoft\Windows\INetCache\Content.Word\New Product Filled In.png"/>
+                  <wp:cNvGraphicFramePr>
+                    <a:graphicFrameLocks xmlns:a="http://schemas.openxmlformats.org/drawingml/2006/main" noChangeAspect="1"/>
+                  </wp:cNvGraphicFramePr>
+                  <a:graphic xmlns:a="http://schemas.openxmlformats.org/drawingml/2006/main">
+                    <a:graphicData uri="http://schemas.openxmlformats.org/drawingml/2006/picture">
+                      <pic:pic xmlns:pic="http://schemas.openxmlformats.org/drawingml/2006/picture">
+                        <pic:nvPicPr>
+                          <pic:cNvPr id="0" name="Picture 20" descr="C:\Users\Chris\AppData\Local\Microsoft\Windows\INetCache\Content.Word\New Product Filled In.png"/>
+                          <pic:cNvPicPr>
+                            <a:picLocks noChangeAspect="1" noChangeArrowheads="1"/>
+                          </pic:cNvPicPr>
+                        </pic:nvPicPr>
+                        <pic:blipFill>
+                          <a:blip r:embed="rId19">
+                            <a:extLst>
+                              <a:ext uri="{28A0092B-C50C-407E-A947-70E740481C1C}">
+                                <a14:useLocalDpi xmlns:a14="http://schemas.microsoft.com/office/drawing/2010/main" val="0"/>
+                              </a:ext>
+                            </a:extLst>
+                          </a:blip>
+                          <a:srcRect/>
+                          <a:stretch>
+                            <a:fillRect/>
+                          </a:stretch>
+                        </pic:blipFill>
+                        <pic:spPr bwMode="auto">
+                          <a:xfrm>
+                            <a:off x="0" y="0"/>
+                            <a:ext cx="2882345" cy="1803494"/>
+                          </a:xfrm>
+                          <a:prstGeom prst="rect">
+                            <a:avLst/>
+                          </a:prstGeom>
+                          <a:noFill/>
+                          <a:ln>
+                            <a:noFill/>
+                          </a:ln>
+                        </pic:spPr>
+                      </pic:pic>
+                    </a:graphicData>
+                  </a:graphic>
+                </wp:inline>
+              </w:drawing>
+            </w:r>
           </w:p>
         </w:tc>
       </w:tr>
@@ -1659,8 +1882,63 @@
                 <w:szCs w:val="24"/>
               </w:rPr>
             </w:pPr>
-          </w:p>
-        </w:tc>
+            <w:r>
+              <w:rPr>
+                <w:noProof/>
+              </w:rPr>
+              <w:drawing>
+                <wp:inline distT="0" distB="0" distL="0" distR="0">
+                  <wp:extent cx="2817909" cy="1763038"/>
+                  <wp:effectExtent l="0" t="0" r="1905" b="8890"/>
+                  <wp:docPr id="18" name="Picture 18" descr="C:\Users\Chris\AppData\Local\Microsoft\Windows\INetCache\Content.Word\New Product Done Select.png"/>
+                  <wp:cNvGraphicFramePr>
+                    <a:graphicFrameLocks xmlns:a="http://schemas.openxmlformats.org/drawingml/2006/main" noChangeAspect="1"/>
+                  </wp:cNvGraphicFramePr>
+                  <a:graphic xmlns:a="http://schemas.openxmlformats.org/drawingml/2006/main">
+                    <a:graphicData uri="http://schemas.openxmlformats.org/drawingml/2006/picture">
+                      <pic:pic xmlns:pic="http://schemas.openxmlformats.org/drawingml/2006/picture">
+                        <pic:nvPicPr>
+                          <pic:cNvPr id="0" name="Picture 24" descr="C:\Users\Chris\AppData\Local\Microsoft\Windows\INetCache\Content.Word\New Product Done Select.png"/>
+                          <pic:cNvPicPr>
+                            <a:picLocks noChangeAspect="1" noChangeArrowheads="1"/>
+                          </pic:cNvPicPr>
+                        </pic:nvPicPr>
+                        <pic:blipFill>
+                          <a:blip r:embed="rId20">
+                            <a:extLst>
+                              <a:ext uri="{28A0092B-C50C-407E-A947-70E740481C1C}">
+                                <a14:useLocalDpi xmlns:a14="http://schemas.microsoft.com/office/drawing/2010/main" val="0"/>
+                              </a:ext>
+                            </a:extLst>
+                          </a:blip>
+                          <a:srcRect/>
+                          <a:stretch>
+                            <a:fillRect/>
+                          </a:stretch>
+                        </pic:blipFill>
+                        <pic:spPr bwMode="auto">
+                          <a:xfrm>
+                            <a:off x="0" y="0"/>
+                            <a:ext cx="2916826" cy="1824926"/>
+                          </a:xfrm>
+                          <a:prstGeom prst="rect">
+                            <a:avLst/>
+                          </a:prstGeom>
+                          <a:noFill/>
+                          <a:ln>
+                            <a:noFill/>
+                          </a:ln>
+                        </pic:spPr>
+                      </pic:pic>
+                    </a:graphicData>
+                  </a:graphic>
+                </wp:inline>
+              </w:drawing>
+            </w:r>
+          </w:p>
+        </w:tc>
+        <w:bookmarkStart w:id="0" w:name="_GoBack"/>
+        <w:bookmarkEnd w:id="0"/>
       </w:tr>
       <w:tr>
         <w:tc>
@@ -1697,6 +1975,59 @@
                 <w:szCs w:val="24"/>
               </w:rPr>
             </w:pPr>
+            <w:r>
+              <w:rPr>
+                <w:noProof/>
+              </w:rPr>
+              <w:drawing>
+                <wp:inline distT="0" distB="0" distL="0" distR="0">
+                  <wp:extent cx="2807276" cy="1756385"/>
+                  <wp:effectExtent l="0" t="0" r="0" b="0"/>
+                  <wp:docPr id="19" name="Picture 19" descr="C:\Users\Chris\AppData\Local\Microsoft\Windows\INetCache\Content.Word\Main Screen Success.png"/>
+                  <wp:cNvGraphicFramePr>
+                    <a:graphicFrameLocks xmlns:a="http://schemas.openxmlformats.org/drawingml/2006/main" noChangeAspect="1"/>
+                  </wp:cNvGraphicFramePr>
+                  <a:graphic xmlns:a="http://schemas.openxmlformats.org/drawingml/2006/main">
+                    <a:graphicData uri="http://schemas.openxmlformats.org/drawingml/2006/picture">
+                      <pic:pic xmlns:pic="http://schemas.openxmlformats.org/drawingml/2006/picture">
+                        <pic:nvPicPr>
+                          <pic:cNvPr id="0" name="Picture 26" descr="C:\Users\Chris\AppData\Local\Microsoft\Windows\INetCache\Content.Word\Main Screen Success.png"/>
+                          <pic:cNvPicPr>
+                            <a:picLocks noChangeAspect="1" noChangeArrowheads="1"/>
+                          </pic:cNvPicPr>
+                        </pic:nvPicPr>
+                        <pic:blipFill>
+                          <a:blip r:embed="rId21">
+                            <a:extLst>
+                              <a:ext uri="{28A0092B-C50C-407E-A947-70E740481C1C}">
+                                <a14:useLocalDpi xmlns:a14="http://schemas.microsoft.com/office/drawing/2010/main" val="0"/>
+                              </a:ext>
+                            </a:extLst>
+                          </a:blip>
+                          <a:srcRect/>
+                          <a:stretch>
+                            <a:fillRect/>
+                          </a:stretch>
+                        </pic:blipFill>
+                        <pic:spPr bwMode="auto">
+                          <a:xfrm>
+                            <a:off x="0" y="0"/>
+                            <a:ext cx="2851642" cy="1784143"/>
+                          </a:xfrm>
+                          <a:prstGeom prst="rect">
+                            <a:avLst/>
+                          </a:prstGeom>
+                          <a:noFill/>
+                          <a:ln>
+                            <a:noFill/>
+                          </a:ln>
+                        </pic:spPr>
+                      </pic:pic>
+                    </a:graphicData>
+                  </a:graphic>
+                </wp:inline>
+              </w:drawing>
+            </w:r>
           </w:p>
         </w:tc>
       </w:tr>
@@ -1720,7 +2051,7 @@
       </w:pPr>
     </w:p>
     <w:sectPr>
-      <w:headerReference w:type="default" r:id="rId17"/>
+      <w:headerReference w:type="default" r:id="rId22"/>
       <w:pgSz w:w="12240" w:h="15840"/>
       <w:pgMar w:top="1440" w:right="1440" w:bottom="1440" w:left="1440" w:header="720" w:footer="720" w:gutter="0"/>
       <w:cols w:space="720"/>

</xml_diff>